<commit_message>
doc(iteration1): add iteration doc
</commit_message>
<xml_diff>
--- a/doc/iteration1/CS673_MeetingMinutes_team1.docx
+++ b/doc/iteration1/CS673_MeetingMinutes_team1.docx
@@ -514,7 +514,7 @@
           <w:szCs w:val="24"/>
           <w:rtl w:val="0"/>
         </w:rPr>
-        <w:t xml:space="preserve">Kayce will complete the presentation and video</w:t>
+        <w:t xml:space="preserve">Kayce will complete the presentation and video.</w:t>
       </w:r>
     </w:p>
     <w:p>
@@ -537,7 +537,7 @@
           <w:szCs w:val="24"/>
           <w:rtl w:val="0"/>
         </w:rPr>
-        <w:t xml:space="preserve">A and Arsh to complete the</w:t>
+        <w:t xml:space="preserve">Jin and Arsh will fill the SDD and STD documents.</w:t>
       </w:r>
     </w:p>
     <w:p>
@@ -592,12 +592,8 @@
       </w:pPr>
       <w:r>
         <w:rPr>
-          <w:rFonts w:ascii="Roboto" w:cs="Roboto" w:eastAsia="Roboto" w:hAnsi="Roboto"/>
-          <w:sz w:val="24"/>
-          <w:szCs w:val="24"/>
-          <w:rtl w:val="0"/>
-        </w:rPr>
-        <w:t xml:space="preserve">Continue to work on the assigned tickets.</w:t>
+          <w:rtl w:val="0"/>
+        </w:rPr>
       </w:r>
     </w:p>
     <w:p>
@@ -647,17 +643,27 @@
           <w:rFonts w:ascii="Roboto" w:cs="Roboto" w:eastAsia="Roboto" w:hAnsi="Roboto"/>
           <w:sz w:val="24"/>
           <w:szCs w:val="24"/>
-        </w:rPr>
-      </w:pPr>
-      <w:r>
-        <w:rPr>
-          <w:rFonts w:ascii="Roboto" w:cs="Roboto" w:eastAsia="Roboto" w:hAnsi="Roboto"/>
-          <w:sz w:val="24"/>
-          <w:szCs w:val="24"/>
-          <w:rtl w:val="0"/>
-        </w:rPr>
-        <w:t xml:space="preserve">Team meeting tomorrow to finalize the deliverables for Iteration 1.</w:t>
-      </w:r>
+          <w:u w:val="none"/>
+        </w:rPr>
+      </w:pPr>
+      <w:r>
+        <w:rPr>
+          <w:rFonts w:ascii="Roboto" w:cs="Roboto" w:eastAsia="Roboto" w:hAnsi="Roboto"/>
+          <w:sz w:val="24"/>
+          <w:szCs w:val="24"/>
+          <w:rtl w:val="0"/>
+        </w:rPr>
+        <w:t xml:space="preserve">FInalized the deliverables for iteration 1.</w:t>
+      </w:r>
+    </w:p>
+    <w:p>
+      <w:pPr>
+        <w:rPr>
+          <w:rFonts w:ascii="Roboto" w:cs="Roboto" w:eastAsia="Roboto" w:hAnsi="Roboto"/>
+          <w:sz w:val="24"/>
+          <w:szCs w:val="24"/>
+        </w:rPr>
+      </w:pPr>
       <w:r>
         <w:rPr>
           <w:rtl w:val="0"/>

</xml_diff>